<commit_message>
Mudancas no front e cores
mudança de cor dos botoes, alinhandos cards e corrigindo escopo do css no codigo.
</commit_message>
<xml_diff>
--- a/IHC/projetoihccorrigido.docx
+++ b/IHC/projetoihccorrigido.docx
@@ -82,13 +82,23 @@
           <w:szCs w:val="24"/>
         </w:rPr>
       </w:pPr>
-      <w:r>
-        <w:rPr>
-          <w:rFonts w:ascii="Arial" w:hAnsi="Arial" w:cs="Arial"/>
-          <w:sz w:val="24"/>
-          <w:szCs w:val="24"/>
-        </w:rPr>
-        <w:t>Nickolas Martins Machado</w:t>
+      <w:proofErr w:type="spellStart"/>
+      <w:r>
+        <w:rPr>
+          <w:rFonts w:ascii="Arial" w:hAnsi="Arial" w:cs="Arial"/>
+          <w:sz w:val="24"/>
+          <w:szCs w:val="24"/>
+        </w:rPr>
+        <w:t>Nickolas</w:t>
+      </w:r>
+      <w:proofErr w:type="spellEnd"/>
+      <w:r>
+        <w:rPr>
+          <w:rFonts w:ascii="Arial" w:hAnsi="Arial" w:cs="Arial"/>
+          <w:sz w:val="24"/>
+          <w:szCs w:val="24"/>
+        </w:rPr>
+        <w:t xml:space="preserve"> Martins Machado</w:t>
       </w:r>
     </w:p>
     <w:p>
@@ -115,8 +125,18 @@
           <w:sz w:val="24"/>
           <w:szCs w:val="24"/>
         </w:rPr>
-        <w:t xml:space="preserve"> Hitomi</w:t>
-      </w:r>
+        <w:t xml:space="preserve"> </w:t>
+      </w:r>
+      <w:proofErr w:type="spellStart"/>
+      <w:r>
+        <w:rPr>
+          <w:rFonts w:ascii="Arial" w:hAnsi="Arial" w:cs="Arial"/>
+          <w:sz w:val="24"/>
+          <w:szCs w:val="24"/>
+        </w:rPr>
+        <w:t>Hitomi</w:t>
+      </w:r>
+      <w:proofErr w:type="spellEnd"/>
       <w:r>
         <w:rPr>
           <w:rFonts w:ascii="Arial" w:hAnsi="Arial" w:cs="Arial"/>
@@ -184,8 +204,20 @@
           <w:sz w:val="24"/>
           <w:szCs w:val="24"/>
         </w:rPr>
-        <w:t>Briefing - Ergolist</w:t>
-      </w:r>
+        <w:t xml:space="preserve">Briefing - </w:t>
+      </w:r>
+      <w:proofErr w:type="spellStart"/>
+      <w:r>
+        <w:rPr>
+          <w:rFonts w:ascii="Arial" w:hAnsi="Arial" w:cs="Arial"/>
+          <w:b/>
+          <w:bCs/>
+          <w:sz w:val="24"/>
+          <w:szCs w:val="24"/>
+        </w:rPr>
+        <w:t>Ergolist</w:t>
+      </w:r>
+      <w:proofErr w:type="spellEnd"/>
     </w:p>
     <w:p>
       <w:pPr>
@@ -213,7 +245,25 @@
           <w:sz w:val="24"/>
           <w:szCs w:val="24"/>
         </w:rPr>
-        <w:t xml:space="preserve">O Ergolist foi um site criado no Brasil com o intuito de ajudar os profissionais responsáveis pela avaliação de sistemas e sites. Detalhava como cada item tinha que ser </w:t>
+        <w:t xml:space="preserve">O </w:t>
+      </w:r>
+      <w:proofErr w:type="spellStart"/>
+      <w:r>
+        <w:rPr>
+          <w:rFonts w:ascii="Arial" w:hAnsi="Arial" w:cs="Arial"/>
+          <w:sz w:val="24"/>
+          <w:szCs w:val="24"/>
+        </w:rPr>
+        <w:t>Ergolist</w:t>
+      </w:r>
+      <w:proofErr w:type="spellEnd"/>
+      <w:r>
+        <w:rPr>
+          <w:rFonts w:ascii="Arial" w:hAnsi="Arial" w:cs="Arial"/>
+          <w:sz w:val="24"/>
+          <w:szCs w:val="24"/>
+        </w:rPr>
+        <w:t xml:space="preserve"> foi um site criado no Brasil com o intuito de ajudar os profissionais responsáveis pela avaliação de sistemas e sites. Detalhava como cada item tinha que ser </w:t>
       </w:r>
       <w:r>
         <w:rPr>
@@ -320,8 +370,18 @@
           <w:sz w:val="24"/>
           <w:szCs w:val="24"/>
         </w:rPr>
-        <w:t>o Ergolist</w:t>
-      </w:r>
+        <w:t xml:space="preserve">o </w:t>
+      </w:r>
+      <w:proofErr w:type="spellStart"/>
+      <w:r>
+        <w:rPr>
+          <w:rFonts w:ascii="Arial" w:hAnsi="Arial" w:cs="Arial"/>
+          <w:sz w:val="24"/>
+          <w:szCs w:val="24"/>
+        </w:rPr>
+        <w:t>Ergolist</w:t>
+      </w:r>
+      <w:proofErr w:type="spellEnd"/>
       <w:r>
         <w:rPr>
           <w:rFonts w:ascii="Arial" w:hAnsi="Arial" w:cs="Arial"/>
@@ -352,8 +412,18 @@
           <w:sz w:val="24"/>
           <w:szCs w:val="24"/>
         </w:rPr>
-        <w:t xml:space="preserve"> não se sabe porque</w:t>
-      </w:r>
+        <w:t xml:space="preserve"> não se sabe </w:t>
+      </w:r>
+      <w:proofErr w:type="gramStart"/>
+      <w:r>
+        <w:rPr>
+          <w:rFonts w:ascii="Arial" w:hAnsi="Arial" w:cs="Arial"/>
+          <w:sz w:val="24"/>
+          <w:szCs w:val="24"/>
+        </w:rPr>
+        <w:t>porque</w:t>
+      </w:r>
+      <w:proofErr w:type="gramEnd"/>
       <w:r>
         <w:rPr>
           <w:rFonts w:ascii="Arial" w:hAnsi="Arial" w:cs="Arial"/>
@@ -673,8 +743,18 @@
           <w:sz w:val="24"/>
           <w:szCs w:val="24"/>
         </w:rPr>
-        <w:t>programadores front-end</w:t>
-      </w:r>
+        <w:t>programadores front-</w:t>
+      </w:r>
+      <w:proofErr w:type="spellStart"/>
+      <w:r>
+        <w:rPr>
+          <w:rFonts w:ascii="Arial" w:hAnsi="Arial" w:cs="Arial"/>
+          <w:sz w:val="24"/>
+          <w:szCs w:val="24"/>
+        </w:rPr>
+        <w:t>end</w:t>
+      </w:r>
+      <w:proofErr w:type="spellEnd"/>
       <w:r>
         <w:rPr>
           <w:rFonts w:ascii="Arial" w:hAnsi="Arial" w:cs="Arial"/>
@@ -756,7 +836,25 @@
           <w:sz w:val="24"/>
           <w:szCs w:val="24"/>
         </w:rPr>
-        <w:t>, o site do Ergolist apresentava problemas visuais, como cores que não combinavam, janelas que poderiam ter sido evitadas e que não tinham responsividade</w:t>
+        <w:t xml:space="preserve">, o site do </w:t>
+      </w:r>
+      <w:proofErr w:type="spellStart"/>
+      <w:r>
+        <w:rPr>
+          <w:rFonts w:ascii="Arial" w:hAnsi="Arial" w:cs="Arial"/>
+          <w:sz w:val="24"/>
+          <w:szCs w:val="24"/>
+        </w:rPr>
+        <w:t>Ergolist</w:t>
+      </w:r>
+      <w:proofErr w:type="spellEnd"/>
+      <w:r>
+        <w:rPr>
+          <w:rFonts w:ascii="Arial" w:hAnsi="Arial" w:cs="Arial"/>
+          <w:sz w:val="24"/>
+          <w:szCs w:val="24"/>
+        </w:rPr>
+        <w:t xml:space="preserve"> apresentava problemas visuais, como cores que não combinavam, janelas que poderiam ter sido evitadas e que não tinham responsividade</w:t>
       </w:r>
       <w:r>
         <w:rPr>
@@ -1053,6 +1151,7 @@
         <w:lastRenderedPageBreak/>
         <w:t xml:space="preserve">Assim, a fim de preencher uma lacuna deixada pela extinção do </w:t>
       </w:r>
+      <w:proofErr w:type="spellStart"/>
       <w:r>
         <w:rPr>
           <w:rFonts w:ascii="Arial" w:hAnsi="Arial" w:cs="Arial"/>
@@ -1061,6 +1160,7 @@
         </w:rPr>
         <w:t>Ergolist</w:t>
       </w:r>
+      <w:proofErr w:type="spellEnd"/>
       <w:r>
         <w:rPr>
           <w:rFonts w:ascii="Arial" w:hAnsi="Arial" w:cs="Arial"/>
@@ -1083,8 +1183,18 @@
           <w:sz w:val="24"/>
           <w:szCs w:val="24"/>
         </w:rPr>
-        <w:t>no Ergolist</w:t>
-      </w:r>
+        <w:t xml:space="preserve">no </w:t>
+      </w:r>
+      <w:proofErr w:type="spellStart"/>
+      <w:r>
+        <w:rPr>
+          <w:rFonts w:ascii="Arial" w:hAnsi="Arial" w:cs="Arial"/>
+          <w:sz w:val="24"/>
+          <w:szCs w:val="24"/>
+        </w:rPr>
+        <w:t>Ergolist</w:t>
+      </w:r>
+      <w:proofErr w:type="spellEnd"/>
       <w:r>
         <w:rPr>
           <w:rFonts w:ascii="Arial" w:hAnsi="Arial" w:cs="Arial"/>
@@ -1110,7 +1220,25 @@
           <w:sz w:val="24"/>
           <w:szCs w:val="24"/>
         </w:rPr>
-        <w:t xml:space="preserve">Este novo site será chamado de UX-Helpers, que vai abranger </w:t>
+        <w:t>Este novo site será chamado de UX-</w:t>
+      </w:r>
+      <w:proofErr w:type="spellStart"/>
+      <w:r>
+        <w:rPr>
+          <w:rFonts w:ascii="Arial" w:hAnsi="Arial" w:cs="Arial"/>
+          <w:sz w:val="24"/>
+          <w:szCs w:val="24"/>
+        </w:rPr>
+        <w:t>Helpers</w:t>
+      </w:r>
+      <w:proofErr w:type="spellEnd"/>
+      <w:r>
+        <w:rPr>
+          <w:rFonts w:ascii="Arial" w:hAnsi="Arial" w:cs="Arial"/>
+          <w:sz w:val="24"/>
+          <w:szCs w:val="24"/>
+        </w:rPr>
+        <w:t xml:space="preserve">, que vai abranger </w:t>
       </w:r>
       <w:r>
         <w:rPr>
@@ -1208,7 +1336,31 @@
           <w:szCs w:val="24"/>
           <w:lang w:val="en-US"/>
         </w:rPr>
-        <w:t>5W1H (What, Where, When, Why, Who, How)</w:t>
+        <w:t xml:space="preserve">5W1H (What, Where, When, </w:t>
+      </w:r>
+      <w:proofErr w:type="gramStart"/>
+      <w:r>
+        <w:rPr>
+          <w:rFonts w:ascii="Arial" w:hAnsi="Arial" w:cs="Arial"/>
+          <w:b/>
+          <w:bCs/>
+          <w:sz w:val="24"/>
+          <w:szCs w:val="24"/>
+          <w:lang w:val="en-US"/>
+        </w:rPr>
+        <w:t>Why</w:t>
+      </w:r>
+      <w:proofErr w:type="gramEnd"/>
+      <w:r>
+        <w:rPr>
+          <w:rFonts w:ascii="Arial" w:hAnsi="Arial" w:cs="Arial"/>
+          <w:b/>
+          <w:bCs/>
+          <w:sz w:val="24"/>
+          <w:szCs w:val="24"/>
+          <w:lang w:val="en-US"/>
+        </w:rPr>
+        <w:t>, Who, How)</w:t>
       </w:r>
     </w:p>
     <w:p>
@@ -1479,8 +1631,18 @@
           <w:sz w:val="24"/>
           <w:szCs w:val="24"/>
         </w:rPr>
-        <w:t>: Desenvolvedora Front End</w:t>
-      </w:r>
+        <w:t xml:space="preserve">: Desenvolvedora Front </w:t>
+      </w:r>
+      <w:proofErr w:type="spellStart"/>
+      <w:r>
+        <w:rPr>
+          <w:rFonts w:ascii="Arial" w:hAnsi="Arial" w:cs="Arial"/>
+          <w:sz w:val="24"/>
+          <w:szCs w:val="24"/>
+        </w:rPr>
+        <w:t>End</w:t>
+      </w:r>
+      <w:proofErr w:type="spellEnd"/>
     </w:p>
     <w:p>
       <w:pPr>
@@ -1514,7 +1676,25 @@
           <w:sz w:val="24"/>
           <w:szCs w:val="24"/>
         </w:rPr>
-        <w:t xml:space="preserve"> vêm confusas, seus colegas que desenvolvem as API’s sempre terminam antes dela, e sofre pressão dos superiores e clientes</w:t>
+        <w:t xml:space="preserve"> vêm confusas, seus colegas que desenvolvem as </w:t>
+      </w:r>
+      <w:proofErr w:type="spellStart"/>
+      <w:r>
+        <w:rPr>
+          <w:rFonts w:ascii="Arial" w:hAnsi="Arial" w:cs="Arial"/>
+          <w:sz w:val="24"/>
+          <w:szCs w:val="24"/>
+        </w:rPr>
+        <w:t>API’s</w:t>
+      </w:r>
+      <w:proofErr w:type="spellEnd"/>
+      <w:r>
+        <w:rPr>
+          <w:rFonts w:ascii="Arial" w:hAnsi="Arial" w:cs="Arial"/>
+          <w:sz w:val="24"/>
+          <w:szCs w:val="24"/>
+        </w:rPr>
+        <w:t xml:space="preserve"> sempre terminam antes dela, e sofre pressão dos superiores e clientes</w:t>
       </w:r>
       <w:r>
         <w:rPr>
@@ -1880,6 +2060,7 @@
         </w:rPr>
         <w:t xml:space="preserve">que não houve um trabalho muito </w:t>
       </w:r>
+      <w:proofErr w:type="spellStart"/>
       <w:r>
         <w:rPr>
           <w:rFonts w:ascii="Arial" w:hAnsi="Arial" w:cs="Arial"/>
@@ -1894,7 +2075,16 @@
           <w:sz w:val="24"/>
           <w:szCs w:val="24"/>
         </w:rPr>
-        <w:t>da parte visual, podendo ter sido por conta da limitação de tecnologia da sua criação ou por orientação de profissionais da área.</w:t>
+        <w:t>da</w:t>
+      </w:r>
+      <w:proofErr w:type="spellEnd"/>
+      <w:r>
+        <w:rPr>
+          <w:rFonts w:ascii="Arial" w:hAnsi="Arial" w:cs="Arial"/>
+          <w:sz w:val="24"/>
+          <w:szCs w:val="24"/>
+        </w:rPr>
+        <w:t xml:space="preserve"> parte visual, podendo ter sido por conta da limitação de tecnologia da sua criação ou por orientação de profissionais da área.</w:t>
       </w:r>
       <w:r>
         <w:rPr>
@@ -2177,7 +2367,25 @@
           <w:sz w:val="24"/>
           <w:szCs w:val="24"/>
         </w:rPr>
-        <w:t>Após a descontinuação do projeto Ergolist, o mercado viu-se carente de uma ferramenta para avaliação dos projetos de sistemas e sites</w:t>
+        <w:t xml:space="preserve">Após a descontinuação do projeto </w:t>
+      </w:r>
+      <w:proofErr w:type="spellStart"/>
+      <w:r>
+        <w:rPr>
+          <w:rFonts w:ascii="Arial" w:hAnsi="Arial" w:cs="Arial"/>
+          <w:sz w:val="24"/>
+          <w:szCs w:val="24"/>
+        </w:rPr>
+        <w:t>Ergolist</w:t>
+      </w:r>
+      <w:proofErr w:type="spellEnd"/>
+      <w:r>
+        <w:rPr>
+          <w:rFonts w:ascii="Arial" w:hAnsi="Arial" w:cs="Arial"/>
+          <w:sz w:val="24"/>
+          <w:szCs w:val="24"/>
+        </w:rPr>
+        <w:t>, o mercado viu-se carente de uma ferramenta para avaliação dos projetos de sistemas e sites</w:t>
       </w:r>
       <w:r>
         <w:rPr>
@@ -2270,8 +2478,36 @@
           <w:sz w:val="24"/>
           <w:szCs w:val="24"/>
         </w:rPr>
-        <w:t>um produto para automatizar os preceitos de Bastien e Scarpin, apresentados por Cibys</w:t>
-      </w:r>
+        <w:t xml:space="preserve">um produto para automatizar os preceitos de </w:t>
+      </w:r>
+      <w:proofErr w:type="spellStart"/>
+      <w:r>
+        <w:rPr>
+          <w:rFonts w:ascii="Arial" w:hAnsi="Arial" w:cs="Arial"/>
+          <w:sz w:val="24"/>
+          <w:szCs w:val="24"/>
+        </w:rPr>
+        <w:t>Bastien</w:t>
+      </w:r>
+      <w:proofErr w:type="spellEnd"/>
+      <w:r>
+        <w:rPr>
+          <w:rFonts w:ascii="Arial" w:hAnsi="Arial" w:cs="Arial"/>
+          <w:sz w:val="24"/>
+          <w:szCs w:val="24"/>
+        </w:rPr>
+        <w:t xml:space="preserve"> e Scarpin, apresentados por </w:t>
+      </w:r>
+      <w:proofErr w:type="spellStart"/>
+      <w:r>
+        <w:rPr>
+          <w:rFonts w:ascii="Arial" w:hAnsi="Arial" w:cs="Arial"/>
+          <w:sz w:val="24"/>
+          <w:szCs w:val="24"/>
+        </w:rPr>
+        <w:t>Cibys</w:t>
+      </w:r>
+      <w:proofErr w:type="spellEnd"/>
       <w:r>
         <w:rPr>
           <w:rFonts w:ascii="Arial" w:hAnsi="Arial" w:cs="Arial"/>
@@ -3235,6 +3471,7 @@
         </w:rPr>
         <w:t xml:space="preserve"> já pronto e com os detalhes de como ser feito depois no protótipo de alta resolução e já no projeto final, onde irá o código, regras, </w:t>
       </w:r>
+      <w:proofErr w:type="spellStart"/>
       <w:r>
         <w:rPr>
           <w:rFonts w:ascii="Arial" w:hAnsi="Arial" w:cs="Arial"/>
@@ -3245,6 +3482,7 @@
         </w:rPr>
         <w:t>styleguide</w:t>
       </w:r>
+      <w:proofErr w:type="spellEnd"/>
       <w:r>
         <w:rPr>
           <w:rFonts w:ascii="Arial" w:hAnsi="Arial" w:cs="Arial"/>
@@ -3727,27 +3965,6 @@
           <w:szCs w:val="24"/>
         </w:rPr>
       </w:pPr>
-    </w:p>
-    <w:p>
-      <w:pPr>
-        <w:rPr>
-          <w:rFonts w:ascii="Arial" w:hAnsi="Arial" w:cs="Arial"/>
-          <w:b/>
-          <w:bCs/>
-          <w:sz w:val="24"/>
-          <w:szCs w:val="24"/>
-        </w:rPr>
-      </w:pPr>
-      <w:r>
-        <w:rPr>
-          <w:rFonts w:ascii="Arial" w:hAnsi="Arial" w:cs="Arial"/>
-          <w:b/>
-          <w:bCs/>
-          <w:sz w:val="24"/>
-          <w:szCs w:val="24"/>
-        </w:rPr>
-        <w:t>11 AVALIAÇÃO HEURISTICA</w:t>
-      </w:r>
     </w:p>
     <w:sectPr>
       <w:pgSz w:w="11906" w:h="16838"/>

</xml_diff>

<commit_message>
inclusao das telas no documento ihc
inclusao das telas no documento do ihc
</commit_message>
<xml_diff>
--- a/IHC/projetoihccorrigido.docx
+++ b/IHC/projetoihccorrigido.docx
@@ -3927,6 +3927,34 @@
       <w:pPr>
         <w:rPr>
           <w:rFonts w:ascii="Arial" w:hAnsi="Arial" w:cs="Arial"/>
+          <w:sz w:val="24"/>
+          <w:szCs w:val="24"/>
+        </w:rPr>
+      </w:pPr>
+      <w:r>
+        <w:rPr>
+          <w:rFonts w:ascii="Arial" w:hAnsi="Arial" w:cs="Arial"/>
+          <w:sz w:val="24"/>
+          <w:szCs w:val="24"/>
+        </w:rPr>
+        <w:t>Para as escolhas de fontes e cores, se baseamos em alguns projetos já criados e em uma paleta de cores mais simples, ficando mais limpo a tela, chamado a atenção mais para o projeto do sistema de avaliação.</w:t>
+      </w:r>
+    </w:p>
+    <w:p>
+      <w:pPr>
+        <w:rPr>
+          <w:rFonts w:ascii="Arial" w:hAnsi="Arial" w:cs="Arial"/>
+          <w:b/>
+          <w:bCs/>
+          <w:sz w:val="24"/>
+          <w:szCs w:val="24"/>
+        </w:rPr>
+      </w:pPr>
+    </w:p>
+    <w:p>
+      <w:pPr>
+        <w:rPr>
+          <w:rFonts w:ascii="Arial" w:hAnsi="Arial" w:cs="Arial"/>
           <w:b/>
           <w:bCs/>
           <w:sz w:val="24"/>
@@ -3959,12 +3987,511 @@
       <w:pPr>
         <w:rPr>
           <w:rFonts w:ascii="Arial" w:hAnsi="Arial" w:cs="Arial"/>
-          <w:b/>
-          <w:bCs/>
-          <w:sz w:val="24"/>
-          <w:szCs w:val="24"/>
-        </w:rPr>
-      </w:pPr>
+          <w:sz w:val="24"/>
+          <w:szCs w:val="24"/>
+        </w:rPr>
+      </w:pPr>
+      <w:r>
+        <w:rPr>
+          <w:rFonts w:ascii="Arial" w:hAnsi="Arial" w:cs="Arial"/>
+          <w:sz w:val="24"/>
+          <w:szCs w:val="24"/>
+        </w:rPr>
+        <w:t>Telas do s</w:t>
+      </w:r>
+      <w:r>
+        <w:rPr>
+          <w:rFonts w:ascii="Arial" w:hAnsi="Arial" w:cs="Arial"/>
+          <w:sz w:val="24"/>
+          <w:szCs w:val="24"/>
+        </w:rPr>
+        <w:t>ite</w:t>
+      </w:r>
+      <w:r>
+        <w:rPr>
+          <w:rFonts w:ascii="Arial" w:hAnsi="Arial" w:cs="Arial"/>
+          <w:sz w:val="24"/>
+          <w:szCs w:val="24"/>
+        </w:rPr>
+        <w:t xml:space="preserve"> em alta resolução</w:t>
+      </w:r>
+      <w:r>
+        <w:rPr>
+          <w:rFonts w:ascii="Arial" w:hAnsi="Arial" w:cs="Arial"/>
+          <w:sz w:val="24"/>
+          <w:szCs w:val="24"/>
+        </w:rPr>
+        <w:t xml:space="preserve">, como deve ser e ficar. Com a </w:t>
+      </w:r>
+      <w:r>
+        <w:rPr>
+          <w:rFonts w:ascii="Arial" w:hAnsi="Arial" w:cs="Arial"/>
+          <w:sz w:val="24"/>
+          <w:szCs w:val="24"/>
+        </w:rPr>
+        <w:t>sequência</w:t>
+      </w:r>
+      <w:r>
+        <w:rPr>
+          <w:rFonts w:ascii="Arial" w:hAnsi="Arial" w:cs="Arial"/>
+          <w:sz w:val="24"/>
+          <w:szCs w:val="24"/>
+        </w:rPr>
+        <w:t xml:space="preserve"> de ação do usuário.</w:t>
+      </w:r>
+    </w:p>
+    <w:p>
+      <w:pPr>
+        <w:rPr>
+          <w:rFonts w:ascii="Arial" w:hAnsi="Arial" w:cs="Arial"/>
+          <w:sz w:val="24"/>
+          <w:szCs w:val="24"/>
+        </w:rPr>
+      </w:pPr>
+    </w:p>
+    <w:p>
+      <w:pPr>
+        <w:rPr>
+          <w:rFonts w:ascii="Arial" w:hAnsi="Arial" w:cs="Arial"/>
+          <w:sz w:val="24"/>
+          <w:szCs w:val="24"/>
+        </w:rPr>
+      </w:pPr>
+      <w:r>
+        <w:rPr>
+          <w:rFonts w:ascii="Arial" w:hAnsi="Arial" w:cs="Arial"/>
+          <w:sz w:val="24"/>
+          <w:szCs w:val="24"/>
+        </w:rPr>
+        <w:lastRenderedPageBreak/>
+        <w:drawing>
+          <wp:inline distT="0" distB="0" distL="0" distR="0" wp14:anchorId="4BF51BE2" wp14:editId="180E8ACF">
+            <wp:extent cx="5861050" cy="2753360"/>
+            <wp:effectExtent l="0" t="0" r="6350" b="8890"/>
+            <wp:docPr id="7" name="Imagem 7" descr="Interface gráfica do usuário, Texto, Aplicativo&#10;&#10;Descrição gerada automaticamente"/>
+            <wp:cNvGraphicFramePr>
+              <a:graphicFrameLocks xmlns:a="http://schemas.openxmlformats.org/drawingml/2006/main" noChangeAspect="1"/>
+            </wp:cNvGraphicFramePr>
+            <a:graphic xmlns:a="http://schemas.openxmlformats.org/drawingml/2006/main">
+              <a:graphicData uri="http://schemas.openxmlformats.org/drawingml/2006/picture">
+                <pic:pic xmlns:pic="http://schemas.openxmlformats.org/drawingml/2006/picture">
+                  <pic:nvPicPr>
+                    <pic:cNvPr id="7" name="Imagem 7" descr="Interface gráfica do usuário, Texto, Aplicativo&#10;&#10;Descrição gerada automaticamente"/>
+                    <pic:cNvPicPr/>
+                  </pic:nvPicPr>
+                  <pic:blipFill>
+                    <a:blip r:embed="rId17"/>
+                    <a:stretch>
+                      <a:fillRect/>
+                    </a:stretch>
+                  </pic:blipFill>
+                  <pic:spPr>
+                    <a:xfrm>
+                      <a:off x="0" y="0"/>
+                      <a:ext cx="5861050" cy="2753360"/>
+                    </a:xfrm>
+                    <a:prstGeom prst="rect">
+                      <a:avLst/>
+                    </a:prstGeom>
+                  </pic:spPr>
+                </pic:pic>
+              </a:graphicData>
+            </a:graphic>
+          </wp:inline>
+        </w:drawing>
+      </w:r>
+    </w:p>
+    <w:p>
+      <w:pPr>
+        <w:rPr>
+          <w:rFonts w:ascii="Arial" w:hAnsi="Arial" w:cs="Arial"/>
+          <w:sz w:val="24"/>
+          <w:szCs w:val="24"/>
+        </w:rPr>
+      </w:pPr>
+      <w:r>
+        <w:rPr>
+          <w:rFonts w:ascii="Arial" w:hAnsi="Arial" w:cs="Arial"/>
+          <w:sz w:val="24"/>
+          <w:szCs w:val="24"/>
+        </w:rPr>
+        <w:drawing>
+          <wp:inline distT="0" distB="0" distL="0" distR="0" wp14:anchorId="3D88C0AE" wp14:editId="7C63D4FF">
+            <wp:extent cx="5861050" cy="2728595"/>
+            <wp:effectExtent l="0" t="0" r="6350" b="0"/>
+            <wp:docPr id="8" name="Imagem 8" descr="Interface gráfica do usuário&#10;&#10;Descrição gerada automaticamente"/>
+            <wp:cNvGraphicFramePr>
+              <a:graphicFrameLocks xmlns:a="http://schemas.openxmlformats.org/drawingml/2006/main" noChangeAspect="1"/>
+            </wp:cNvGraphicFramePr>
+            <a:graphic xmlns:a="http://schemas.openxmlformats.org/drawingml/2006/main">
+              <a:graphicData uri="http://schemas.openxmlformats.org/drawingml/2006/picture">
+                <pic:pic xmlns:pic="http://schemas.openxmlformats.org/drawingml/2006/picture">
+                  <pic:nvPicPr>
+                    <pic:cNvPr id="8" name="Imagem 8" descr="Interface gráfica do usuário&#10;&#10;Descrição gerada automaticamente"/>
+                    <pic:cNvPicPr/>
+                  </pic:nvPicPr>
+                  <pic:blipFill>
+                    <a:blip r:embed="rId18"/>
+                    <a:stretch>
+                      <a:fillRect/>
+                    </a:stretch>
+                  </pic:blipFill>
+                  <pic:spPr>
+                    <a:xfrm>
+                      <a:off x="0" y="0"/>
+                      <a:ext cx="5861050" cy="2728595"/>
+                    </a:xfrm>
+                    <a:prstGeom prst="rect">
+                      <a:avLst/>
+                    </a:prstGeom>
+                  </pic:spPr>
+                </pic:pic>
+              </a:graphicData>
+            </a:graphic>
+          </wp:inline>
+        </w:drawing>
+      </w:r>
+    </w:p>
+    <w:p>
+      <w:pPr>
+        <w:rPr>
+          <w:rFonts w:ascii="Arial" w:hAnsi="Arial" w:cs="Arial"/>
+          <w:sz w:val="24"/>
+          <w:szCs w:val="24"/>
+        </w:rPr>
+      </w:pPr>
+    </w:p>
+    <w:p>
+      <w:pPr>
+        <w:rPr>
+          <w:rFonts w:ascii="Arial" w:hAnsi="Arial" w:cs="Arial"/>
+          <w:b/>
+          <w:bCs/>
+          <w:sz w:val="24"/>
+          <w:szCs w:val="24"/>
+        </w:rPr>
+      </w:pPr>
+      <w:r>
+        <w:rPr>
+          <w:rFonts w:ascii="Arial" w:hAnsi="Arial" w:cs="Arial"/>
+          <w:b/>
+          <w:bCs/>
+          <w:sz w:val="24"/>
+          <w:szCs w:val="24"/>
+        </w:rPr>
+        <w:drawing>
+          <wp:inline distT="0" distB="0" distL="0" distR="0" wp14:anchorId="6BB9A76B" wp14:editId="7E98258C">
+            <wp:extent cx="5861050" cy="2771775"/>
+            <wp:effectExtent l="0" t="0" r="6350" b="9525"/>
+            <wp:docPr id="5" name="Imagem 5" descr="Interface gráfica do usuário&#10;&#10;Descrição gerada automaticamente"/>
+            <wp:cNvGraphicFramePr>
+              <a:graphicFrameLocks xmlns:a="http://schemas.openxmlformats.org/drawingml/2006/main" noChangeAspect="1"/>
+            </wp:cNvGraphicFramePr>
+            <a:graphic xmlns:a="http://schemas.openxmlformats.org/drawingml/2006/main">
+              <a:graphicData uri="http://schemas.openxmlformats.org/drawingml/2006/picture">
+                <pic:pic xmlns:pic="http://schemas.openxmlformats.org/drawingml/2006/picture">
+                  <pic:nvPicPr>
+                    <pic:cNvPr id="5" name="Imagem 5" descr="Interface gráfica do usuário&#10;&#10;Descrição gerada automaticamente"/>
+                    <pic:cNvPicPr/>
+                  </pic:nvPicPr>
+                  <pic:blipFill>
+                    <a:blip r:embed="rId19"/>
+                    <a:stretch>
+                      <a:fillRect/>
+                    </a:stretch>
+                  </pic:blipFill>
+                  <pic:spPr>
+                    <a:xfrm>
+                      <a:off x="0" y="0"/>
+                      <a:ext cx="5861050" cy="2771775"/>
+                    </a:xfrm>
+                    <a:prstGeom prst="rect">
+                      <a:avLst/>
+                    </a:prstGeom>
+                  </pic:spPr>
+                </pic:pic>
+              </a:graphicData>
+            </a:graphic>
+          </wp:inline>
+        </w:drawing>
+      </w:r>
+    </w:p>
+    <w:p>
+      <w:pPr>
+        <w:rPr>
+          <w:rFonts w:ascii="Arial" w:hAnsi="Arial" w:cs="Arial"/>
+          <w:b/>
+          <w:bCs/>
+          <w:sz w:val="24"/>
+          <w:szCs w:val="24"/>
+        </w:rPr>
+      </w:pPr>
+      <w:r>
+        <w:rPr>
+          <w:rFonts w:ascii="Arial" w:hAnsi="Arial" w:cs="Arial"/>
+          <w:b/>
+          <w:bCs/>
+          <w:sz w:val="24"/>
+          <w:szCs w:val="24"/>
+        </w:rPr>
+        <w:lastRenderedPageBreak/>
+        <w:drawing>
+          <wp:inline distT="0" distB="0" distL="0" distR="0" wp14:anchorId="2E8F4AD8" wp14:editId="17501D36">
+            <wp:extent cx="5861050" cy="2762250"/>
+            <wp:effectExtent l="0" t="0" r="6350" b="0"/>
+            <wp:docPr id="9" name="Imagem 9" descr="Interface gráfica do usuário&#10;&#10;Descrição gerada automaticamente com confiança média"/>
+            <wp:cNvGraphicFramePr>
+              <a:graphicFrameLocks xmlns:a="http://schemas.openxmlformats.org/drawingml/2006/main" noChangeAspect="1"/>
+            </wp:cNvGraphicFramePr>
+            <a:graphic xmlns:a="http://schemas.openxmlformats.org/drawingml/2006/main">
+              <a:graphicData uri="http://schemas.openxmlformats.org/drawingml/2006/picture">
+                <pic:pic xmlns:pic="http://schemas.openxmlformats.org/drawingml/2006/picture">
+                  <pic:nvPicPr>
+                    <pic:cNvPr id="9" name="Imagem 9" descr="Interface gráfica do usuário&#10;&#10;Descrição gerada automaticamente com confiança média"/>
+                    <pic:cNvPicPr/>
+                  </pic:nvPicPr>
+                  <pic:blipFill>
+                    <a:blip r:embed="rId20"/>
+                    <a:stretch>
+                      <a:fillRect/>
+                    </a:stretch>
+                  </pic:blipFill>
+                  <pic:spPr>
+                    <a:xfrm>
+                      <a:off x="0" y="0"/>
+                      <a:ext cx="5861050" cy="2762250"/>
+                    </a:xfrm>
+                    <a:prstGeom prst="rect">
+                      <a:avLst/>
+                    </a:prstGeom>
+                  </pic:spPr>
+                </pic:pic>
+              </a:graphicData>
+            </a:graphic>
+          </wp:inline>
+        </w:drawing>
+      </w:r>
+    </w:p>
+    <w:p>
+      <w:pPr>
+        <w:rPr>
+          <w:rFonts w:ascii="Arial" w:hAnsi="Arial" w:cs="Arial"/>
+          <w:b/>
+          <w:bCs/>
+          <w:sz w:val="24"/>
+          <w:szCs w:val="24"/>
+        </w:rPr>
+      </w:pPr>
+      <w:r>
+        <w:rPr>
+          <w:rFonts w:ascii="Arial" w:hAnsi="Arial" w:cs="Arial"/>
+          <w:b/>
+          <w:bCs/>
+          <w:sz w:val="24"/>
+          <w:szCs w:val="24"/>
+        </w:rPr>
+        <w:drawing>
+          <wp:inline distT="0" distB="0" distL="0" distR="0" wp14:anchorId="371D178D" wp14:editId="6BBCC54E">
+            <wp:extent cx="5861050" cy="2756535"/>
+            <wp:effectExtent l="0" t="0" r="6350" b="5715"/>
+            <wp:docPr id="10" name="Imagem 10" descr="Interface gráfica do usuário&#10;&#10;Descrição gerada automaticamente"/>
+            <wp:cNvGraphicFramePr>
+              <a:graphicFrameLocks xmlns:a="http://schemas.openxmlformats.org/drawingml/2006/main" noChangeAspect="1"/>
+            </wp:cNvGraphicFramePr>
+            <a:graphic xmlns:a="http://schemas.openxmlformats.org/drawingml/2006/main">
+              <a:graphicData uri="http://schemas.openxmlformats.org/drawingml/2006/picture">
+                <pic:pic xmlns:pic="http://schemas.openxmlformats.org/drawingml/2006/picture">
+                  <pic:nvPicPr>
+                    <pic:cNvPr id="10" name="Imagem 10" descr="Interface gráfica do usuário&#10;&#10;Descrição gerada automaticamente"/>
+                    <pic:cNvPicPr/>
+                  </pic:nvPicPr>
+                  <pic:blipFill>
+                    <a:blip r:embed="rId21"/>
+                    <a:stretch>
+                      <a:fillRect/>
+                    </a:stretch>
+                  </pic:blipFill>
+                  <pic:spPr>
+                    <a:xfrm>
+                      <a:off x="0" y="0"/>
+                      <a:ext cx="5861050" cy="2756535"/>
+                    </a:xfrm>
+                    <a:prstGeom prst="rect">
+                      <a:avLst/>
+                    </a:prstGeom>
+                  </pic:spPr>
+                </pic:pic>
+              </a:graphicData>
+            </a:graphic>
+          </wp:inline>
+        </w:drawing>
+      </w:r>
+    </w:p>
+    <w:p>
+      <w:pPr>
+        <w:rPr>
+          <w:rFonts w:ascii="Arial" w:hAnsi="Arial" w:cs="Arial"/>
+          <w:b/>
+          <w:bCs/>
+          <w:sz w:val="24"/>
+          <w:szCs w:val="24"/>
+        </w:rPr>
+      </w:pPr>
+      <w:r>
+        <w:rPr>
+          <w:rFonts w:ascii="Arial" w:hAnsi="Arial" w:cs="Arial"/>
+          <w:b/>
+          <w:bCs/>
+          <w:sz w:val="24"/>
+          <w:szCs w:val="24"/>
+        </w:rPr>
+        <w:drawing>
+          <wp:inline distT="0" distB="0" distL="0" distR="0" wp14:anchorId="126D6836" wp14:editId="32724AE3">
+            <wp:extent cx="5861050" cy="2759710"/>
+            <wp:effectExtent l="0" t="0" r="6350" b="2540"/>
+            <wp:docPr id="11" name="Imagem 11" descr="Interface gráfica do usuário&#10;&#10;Descrição gerada automaticamente"/>
+            <wp:cNvGraphicFramePr>
+              <a:graphicFrameLocks xmlns:a="http://schemas.openxmlformats.org/drawingml/2006/main" noChangeAspect="1"/>
+            </wp:cNvGraphicFramePr>
+            <a:graphic xmlns:a="http://schemas.openxmlformats.org/drawingml/2006/main">
+              <a:graphicData uri="http://schemas.openxmlformats.org/drawingml/2006/picture">
+                <pic:pic xmlns:pic="http://schemas.openxmlformats.org/drawingml/2006/picture">
+                  <pic:nvPicPr>
+                    <pic:cNvPr id="11" name="Imagem 11" descr="Interface gráfica do usuário&#10;&#10;Descrição gerada automaticamente"/>
+                    <pic:cNvPicPr/>
+                  </pic:nvPicPr>
+                  <pic:blipFill>
+                    <a:blip r:embed="rId22"/>
+                    <a:stretch>
+                      <a:fillRect/>
+                    </a:stretch>
+                  </pic:blipFill>
+                  <pic:spPr>
+                    <a:xfrm>
+                      <a:off x="0" y="0"/>
+                      <a:ext cx="5861050" cy="2759710"/>
+                    </a:xfrm>
+                    <a:prstGeom prst="rect">
+                      <a:avLst/>
+                    </a:prstGeom>
+                  </pic:spPr>
+                </pic:pic>
+              </a:graphicData>
+            </a:graphic>
+          </wp:inline>
+        </w:drawing>
+      </w:r>
+    </w:p>
+    <w:p>
+      <w:pPr>
+        <w:rPr>
+          <w:rFonts w:ascii="Arial" w:hAnsi="Arial" w:cs="Arial"/>
+          <w:b/>
+          <w:bCs/>
+          <w:sz w:val="24"/>
+          <w:szCs w:val="24"/>
+        </w:rPr>
+      </w:pPr>
+      <w:r>
+        <w:rPr>
+          <w:rFonts w:ascii="Arial" w:hAnsi="Arial" w:cs="Arial"/>
+          <w:b/>
+          <w:bCs/>
+          <w:sz w:val="24"/>
+          <w:szCs w:val="24"/>
+        </w:rPr>
+        <w:lastRenderedPageBreak/>
+        <w:drawing>
+          <wp:inline distT="0" distB="0" distL="0" distR="0" wp14:anchorId="2A329583" wp14:editId="7248984F">
+            <wp:extent cx="5861050" cy="2765425"/>
+            <wp:effectExtent l="0" t="0" r="6350" b="0"/>
+            <wp:docPr id="12" name="Imagem 12" descr="Calendário&#10;&#10;Descrição gerada automaticamente"/>
+            <wp:cNvGraphicFramePr>
+              <a:graphicFrameLocks xmlns:a="http://schemas.openxmlformats.org/drawingml/2006/main" noChangeAspect="1"/>
+            </wp:cNvGraphicFramePr>
+            <a:graphic xmlns:a="http://schemas.openxmlformats.org/drawingml/2006/main">
+              <a:graphicData uri="http://schemas.openxmlformats.org/drawingml/2006/picture">
+                <pic:pic xmlns:pic="http://schemas.openxmlformats.org/drawingml/2006/picture">
+                  <pic:nvPicPr>
+                    <pic:cNvPr id="12" name="Imagem 12" descr="Calendário&#10;&#10;Descrição gerada automaticamente"/>
+                    <pic:cNvPicPr/>
+                  </pic:nvPicPr>
+                  <pic:blipFill>
+                    <a:blip r:embed="rId23"/>
+                    <a:stretch>
+                      <a:fillRect/>
+                    </a:stretch>
+                  </pic:blipFill>
+                  <pic:spPr>
+                    <a:xfrm>
+                      <a:off x="0" y="0"/>
+                      <a:ext cx="5861050" cy="2765425"/>
+                    </a:xfrm>
+                    <a:prstGeom prst="rect">
+                      <a:avLst/>
+                    </a:prstGeom>
+                  </pic:spPr>
+                </pic:pic>
+              </a:graphicData>
+            </a:graphic>
+          </wp:inline>
+        </w:drawing>
+      </w:r>
+    </w:p>
+    <w:p>
+      <w:pPr>
+        <w:rPr>
+          <w:rFonts w:ascii="Arial" w:hAnsi="Arial" w:cs="Arial"/>
+          <w:b/>
+          <w:bCs/>
+          <w:sz w:val="24"/>
+          <w:szCs w:val="24"/>
+        </w:rPr>
+      </w:pPr>
+      <w:r>
+        <w:rPr>
+          <w:rFonts w:ascii="Arial" w:hAnsi="Arial" w:cs="Arial"/>
+          <w:b/>
+          <w:bCs/>
+          <w:sz w:val="24"/>
+          <w:szCs w:val="24"/>
+        </w:rPr>
+        <w:drawing>
+          <wp:inline distT="0" distB="0" distL="0" distR="0" wp14:anchorId="3F82FDCF" wp14:editId="5933EEF7">
+            <wp:extent cx="5861050" cy="2764155"/>
+            <wp:effectExtent l="0" t="0" r="6350" b="0"/>
+            <wp:docPr id="13" name="Imagem 13" descr="Uma imagem contendo Calendário&#10;&#10;Descrição gerada automaticamente"/>
+            <wp:cNvGraphicFramePr>
+              <a:graphicFrameLocks xmlns:a="http://schemas.openxmlformats.org/drawingml/2006/main" noChangeAspect="1"/>
+            </wp:cNvGraphicFramePr>
+            <a:graphic xmlns:a="http://schemas.openxmlformats.org/drawingml/2006/main">
+              <a:graphicData uri="http://schemas.openxmlformats.org/drawingml/2006/picture">
+                <pic:pic xmlns:pic="http://schemas.openxmlformats.org/drawingml/2006/picture">
+                  <pic:nvPicPr>
+                    <pic:cNvPr id="13" name="Imagem 13" descr="Uma imagem contendo Calendário&#10;&#10;Descrição gerada automaticamente"/>
+                    <pic:cNvPicPr/>
+                  </pic:nvPicPr>
+                  <pic:blipFill>
+                    <a:blip r:embed="rId24"/>
+                    <a:stretch>
+                      <a:fillRect/>
+                    </a:stretch>
+                  </pic:blipFill>
+                  <pic:spPr>
+                    <a:xfrm>
+                      <a:off x="0" y="0"/>
+                      <a:ext cx="5861050" cy="2764155"/>
+                    </a:xfrm>
+                    <a:prstGeom prst="rect">
+                      <a:avLst/>
+                    </a:prstGeom>
+                  </pic:spPr>
+                </pic:pic>
+              </a:graphicData>
+            </a:graphic>
+          </wp:inline>
+        </w:drawing>
+      </w:r>
     </w:p>
     <w:sectPr>
       <w:pgSz w:w="11906" w:h="16838"/>

</xml_diff>